<commit_message>
new docs ,new VK widget
</commit_message>
<xml_diff>
--- a/web-app/docs/dogovor.docx
+++ b/web-app/docs/dogovor.docx
@@ -91,8 +91,6 @@
               </w:rPr>
               <w:t>г. </w:t>
             </w:r>
-            <w:bookmarkStart w:id="0" w:name="_GoBack"/>
-            <w:bookmarkEnd w:id="0"/>
           </w:p>
         </w:tc>
         <w:tc>
@@ -122,38 +120,6 @@
                 <w:lang w:eastAsia="ru-RU"/>
               </w:rPr>
             </w:pPr>
-            <w:r>
-              <w:rPr>
-                <w:rFonts w:eastAsia="Times New Roman" w:cs="Times New Roman"/>
-                <w:color w:val="000000"/>
-                <w:lang w:eastAsia="ru-RU"/>
-              </w:rPr>
-              <w:t xml:space="preserve">                                                                 </w:t>
-            </w:r>
-            <w:r>
-              <w:rPr>
-                <w:rFonts w:eastAsia="Times New Roman" w:cs="Times New Roman"/>
-                <w:color w:val="000000"/>
-                <w:lang w:eastAsia="ru-RU"/>
-              </w:rPr>
-              <w:t xml:space="preserve">     </w:t>
-            </w:r>
-            <w:r>
-              <w:rPr>
-                <w:rFonts w:eastAsia="Times New Roman" w:cs="Times New Roman"/>
-                <w:color w:val="000000"/>
-                <w:lang w:eastAsia="ru-RU"/>
-              </w:rPr>
-              <w:t>11.09.2014</w:t>
-            </w:r>
-            <w:r>
-              <w:rPr>
-                <w:rFonts w:eastAsia="Times New Roman" w:cs="Times New Roman"/>
-                <w:color w:val="000000"/>
-                <w:lang w:eastAsia="ru-RU"/>
-              </w:rPr>
-              <w:t xml:space="preserve">  </w:t>
-            </w:r>
           </w:p>
         </w:tc>
       </w:tr>
@@ -243,15 +209,23 @@
           <w:color w:val="000000"/>
           <w:lang w:eastAsia="ru-RU"/>
         </w:rPr>
-        <w:t>Общество с ограниченной ответственностью "Гефест Групп 16"</w:t>
-      </w:r>
-      <w:r>
-        <w:rPr>
-          <w:rFonts w:eastAsia="Times New Roman" w:cs="Times New Roman"/>
-          <w:color w:val="000000"/>
-          <w:lang w:eastAsia="ru-RU"/>
-        </w:rPr>
-        <w:t> именуемое в дальнейшем «Экспедитор», в лице </w:t>
+        <w:t>_____________________</w:t>
+      </w:r>
+      <w:r>
+        <w:rPr>
+          <w:rFonts w:eastAsia="Times New Roman" w:cs="Times New Roman"/>
+          <w:color w:val="000000"/>
+          <w:lang w:eastAsia="ru-RU"/>
+        </w:rPr>
+        <w:t xml:space="preserve"> </w:t>
+      </w:r>
+      <w:r>
+        <w:rPr>
+          <w:rFonts w:eastAsia="Times New Roman" w:cs="Times New Roman"/>
+          <w:color w:val="000000"/>
+          <w:lang w:eastAsia="ru-RU"/>
+        </w:rPr>
+        <w:t>именуемое в дальнейшем «Экспедитор», в лице </w:t>
       </w:r>
       <w:r>
         <w:rPr>
@@ -261,15 +235,7 @@
           <w:color w:val="000000"/>
           <w:lang w:eastAsia="ru-RU"/>
         </w:rPr>
-        <w:t>Генерального директора Ерофеева Дмитрия Владимировича</w:t>
-      </w:r>
-      <w:r>
-        <w:rPr>
-          <w:rFonts w:eastAsia="Times New Roman" w:cs="Times New Roman"/>
-          <w:color w:val="000000"/>
-          <w:lang w:eastAsia="ru-RU"/>
-        </w:rPr>
-        <w:t>, действующего на основании </w:t>
+        <w:t>Генерального директор</w:t>
       </w:r>
       <w:r>
         <w:rPr>
@@ -279,7 +245,25 @@
           <w:color w:val="000000"/>
           <w:lang w:eastAsia="ru-RU"/>
         </w:rPr>
-        <w:t>Устава</w:t>
+        <w:t>а _____________________</w:t>
+      </w:r>
+      <w:r>
+        <w:rPr>
+          <w:rFonts w:eastAsia="Times New Roman" w:cs="Times New Roman"/>
+          <w:color w:val="000000"/>
+          <w:lang w:eastAsia="ru-RU"/>
+        </w:rPr>
+        <w:t>, действующего на основании </w:t>
+      </w:r>
+      <w:r>
+        <w:rPr>
+          <w:rFonts w:eastAsia="Times New Roman" w:cs="Times New Roman"/>
+          <w:b/>
+          <w:bCs/>
+          <w:color w:val="000000"/>
+          <w:lang w:eastAsia="ru-RU"/>
+        </w:rPr>
+        <w:t>____________-</w:t>
       </w:r>
       <w:r>
         <w:rPr>
@@ -602,14 +586,6 @@
           <w:lang w:eastAsia="ru-RU"/>
         </w:rPr>
         <w:br/>
-      </w:r>
-      <w:r>
-        <w:rPr>
-          <w:rFonts w:eastAsia="Times New Roman" w:cs="Times New Roman"/>
-          <w:color w:val="000000"/>
-          <w:lang w:eastAsia="ru-RU"/>
-        </w:rPr>
-        <w:lastRenderedPageBreak/>
         <w:t>2.6. Заявка может быть отменена одной из сторон не позднее, чем за 24 рабочих часов до времени (отправки) подачи транспортного средства под загрузку, указанного в заявке.</w:t>
       </w:r>
     </w:p>
@@ -634,6 +610,7 @@
           <w:color w:val="000000"/>
           <w:lang w:eastAsia="ru-RU"/>
         </w:rPr>
+        <w:lastRenderedPageBreak/>
         <w:t>3. ОБЯЗАННОСТИ СТОРОН </w:t>
       </w:r>
     </w:p>
@@ -890,7 +867,25 @@
           <w:lang w:eastAsia="ru-RU"/>
         </w:rPr>
         <w:br/>
-        <w:t xml:space="preserve">3.2.6. Предоставить представителю Экспедитора (перевозчика) товарно-транспортную накладную (ТТН), являющуюся основным перевозочным документом, по которому производится приемка </w:t>
+        <w:t xml:space="preserve">3.2.6. Предоставить представителю Экспедитора (перевозчика) товарно-транспортную накладную (ТТН), являющуюся основным перевозочным документом, по которому производится приемка грузов у грузоотправителя и их передача грузополучателю. В ТТН в обязательном порядке указывается наименование, количество, а также иные необходимые документы, в </w:t>
+      </w:r>
+      <w:proofErr w:type="spellStart"/>
+      <w:r>
+        <w:rPr>
+          <w:rFonts w:eastAsia="Times New Roman" w:cs="Times New Roman"/>
+          <w:color w:val="000000"/>
+          <w:lang w:eastAsia="ru-RU"/>
+        </w:rPr>
+        <w:t>т.ч</w:t>
+      </w:r>
+      <w:proofErr w:type="spellEnd"/>
+      <w:r>
+        <w:rPr>
+          <w:rFonts w:eastAsia="Times New Roman" w:cs="Times New Roman"/>
+          <w:color w:val="000000"/>
+          <w:lang w:eastAsia="ru-RU"/>
+        </w:rPr>
+        <w:t xml:space="preserve">. таможенные </w:t>
       </w:r>
       <w:r>
         <w:rPr>
@@ -899,25 +894,7 @@
           <w:lang w:eastAsia="ru-RU"/>
         </w:rPr>
         <w:lastRenderedPageBreak/>
-        <w:t xml:space="preserve">грузов у грузоотправителя и их передача грузополучателю. В ТТН в обязательном порядке указывается наименование, количество, а также иные необходимые документы, в </w:t>
-      </w:r>
-      <w:proofErr w:type="spellStart"/>
-      <w:r>
-        <w:rPr>
-          <w:rFonts w:eastAsia="Times New Roman" w:cs="Times New Roman"/>
-          <w:color w:val="000000"/>
-          <w:lang w:eastAsia="ru-RU"/>
-        </w:rPr>
-        <w:t>т.ч</w:t>
-      </w:r>
-      <w:proofErr w:type="spellEnd"/>
-      <w:r>
-        <w:rPr>
-          <w:rFonts w:eastAsia="Times New Roman" w:cs="Times New Roman"/>
-          <w:color w:val="000000"/>
-          <w:lang w:eastAsia="ru-RU"/>
-        </w:rPr>
-        <w:t>. таможенные и для прохождения санитарного контроля. </w:t>
+        <w:t>и для прохождения санитарного контроля. </w:t>
       </w:r>
       <w:r>
         <w:rPr>
@@ -1233,7 +1210,33 @@
           <w:lang w:eastAsia="ru-RU"/>
         </w:rPr>
         <w:br/>
-        <w:t xml:space="preserve">- сохранность груза и пломб с момента получения груза от грузоотправителя до его сдачи </w:t>
+        <w:t>- сохранность груза и пломб с момента получения груза от грузоотправителя до его сдачи грузополучателю. </w:t>
+      </w:r>
+      <w:r>
+        <w:rPr>
+          <w:rFonts w:eastAsia="Times New Roman" w:cs="Times New Roman"/>
+          <w:color w:val="000000"/>
+          <w:lang w:eastAsia="ru-RU"/>
+        </w:rPr>
+        <w:br/>
+        <w:t>5.4.</w:t>
+      </w:r>
+      <w:proofErr w:type="gramEnd"/>
+      <w:r>
+        <w:rPr>
+          <w:rFonts w:eastAsia="Times New Roman" w:cs="Times New Roman"/>
+          <w:color w:val="000000"/>
+          <w:lang w:eastAsia="ru-RU"/>
+        </w:rPr>
+        <w:t xml:space="preserve"> Заказчик несет ответственность за: </w:t>
+      </w:r>
+      <w:r>
+        <w:rPr>
+          <w:rFonts w:eastAsia="Times New Roman" w:cs="Times New Roman"/>
+          <w:color w:val="000000"/>
+          <w:lang w:eastAsia="ru-RU"/>
+        </w:rPr>
+        <w:br/>
       </w:r>
       <w:r>
         <w:rPr>
@@ -1242,33 +1245,6 @@
           <w:lang w:eastAsia="ru-RU"/>
         </w:rPr>
         <w:lastRenderedPageBreak/>
-        <w:t>грузополучателю. </w:t>
-      </w:r>
-      <w:r>
-        <w:rPr>
-          <w:rFonts w:eastAsia="Times New Roman" w:cs="Times New Roman"/>
-          <w:color w:val="000000"/>
-          <w:lang w:eastAsia="ru-RU"/>
-        </w:rPr>
-        <w:br/>
-        <w:t>5.4.</w:t>
-      </w:r>
-      <w:proofErr w:type="gramEnd"/>
-      <w:r>
-        <w:rPr>
-          <w:rFonts w:eastAsia="Times New Roman" w:cs="Times New Roman"/>
-          <w:color w:val="000000"/>
-          <w:lang w:eastAsia="ru-RU"/>
-        </w:rPr>
-        <w:t xml:space="preserve"> Заказчик несет ответственность за: </w:t>
-      </w:r>
-      <w:r>
-        <w:rPr>
-          <w:rFonts w:eastAsia="Times New Roman" w:cs="Times New Roman"/>
-          <w:color w:val="000000"/>
-          <w:lang w:eastAsia="ru-RU"/>
-        </w:rPr>
-        <w:br/>
         <w:t>- достоверность предоставляемых Экспедитору (перевозчику) сведений и документов; </w:t>
       </w:r>
       <w:r>
@@ -1500,7 +1476,6 @@
           <w:color w:val="000000"/>
           <w:lang w:eastAsia="ru-RU"/>
         </w:rPr>
-        <w:lastRenderedPageBreak/>
         <w:t>6.ПРЕТЕНЗИИ </w:t>
       </w:r>
     </w:p>
@@ -1520,6 +1495,7 @@
           <w:color w:val="000000"/>
           <w:lang w:eastAsia="ru-RU"/>
         </w:rPr>
+        <w:lastRenderedPageBreak/>
         <w:t>6.1. Обстоятельства, которые могут служить основанием для материальной ответственности Экспедитора (перевозчика), грузоотправителей и грузополучателей при автомобильных перевозках, удостоверяются записями в товарно-транспортных документах, а в случае разногласия между Экспедитором (перевозчиком) и грузополучателем (грузоотправителем) – актами установленной формы. </w:t>
       </w:r>
       <w:r>
@@ -1786,6 +1762,15 @@
           <w:lang w:eastAsia="ru-RU"/>
         </w:rPr>
         <w:br/>
+        <w:t>8.4. Настоящий Договор вступает в силу с момента подписания и действует до «31» декабря 2014 г. и может быть пролонгирован на следующий год по взаимному соглашению Сторон. </w:t>
+      </w:r>
+      <w:r>
+        <w:rPr>
+          <w:rFonts w:eastAsia="Times New Roman" w:cs="Times New Roman"/>
+          <w:color w:val="000000"/>
+          <w:lang w:eastAsia="ru-RU"/>
+        </w:rPr>
+        <w:br/>
       </w:r>
       <w:r>
         <w:rPr>
@@ -1794,15 +1779,6 @@
           <w:lang w:eastAsia="ru-RU"/>
         </w:rPr>
         <w:lastRenderedPageBreak/>
-        <w:t>8.4. Настоящий Договор вступает в силу с момента подписания и действует до «31» декабря 2014 г. и может быть пролонгирован на следующий год по взаимному соглашению Сторон. </w:t>
-      </w:r>
-      <w:r>
-        <w:rPr>
-          <w:rFonts w:eastAsia="Times New Roman" w:cs="Times New Roman"/>
-          <w:color w:val="000000"/>
-          <w:lang w:eastAsia="ru-RU"/>
-        </w:rPr>
-        <w:br/>
         <w:t>8.5. Договор, может быть, расторгнут Сторонами в одностороннем порядке без объяснения причин путем направления письменного уведомления не позднее, чем за 30 дней до даты расторжения. Расторжение договора не является основанием для невыполнения Сторонами взаимных обязательств по уже принятым заказам на перевозку грузов или для освобождения от ответственности за нарушение взаимных обязательств. </w:t>
       </w:r>
       <w:r>
@@ -1829,6 +1805,8 @@
           <w:lang w:eastAsia="ru-RU"/>
         </w:rPr>
       </w:pPr>
+      <w:bookmarkStart w:id="0" w:name="_GoBack"/>
+      <w:bookmarkEnd w:id="0"/>
       <w:r>
         <w:rPr>
           <w:rFonts w:ascii="Times New Roman" w:eastAsia="Times New Roman" w:hAnsi="Times New Roman" w:cs="Times New Roman"/>
@@ -1853,8 +1831,8 @@
         <w:tblLook w:val="04A0" w:firstRow="1" w:lastRow="0" w:firstColumn="1" w:lastColumn="0" w:noHBand="0" w:noVBand="1"/>
       </w:tblPr>
       <w:tblGrid>
-        <w:gridCol w:w="5142"/>
-        <w:gridCol w:w="4154"/>
+        <w:gridCol w:w="4618"/>
+        <w:gridCol w:w="4678"/>
       </w:tblGrid>
       <w:tr>
         <w:tc>
@@ -1899,7 +1877,16 @@
                 <w:color w:val="000000"/>
                 <w:lang w:eastAsia="ru-RU"/>
               </w:rPr>
-              <w:t>Экспедитор:  Общество с ограниченной ответственностью  "Гефест Групп 16" </w:t>
+              <w:t>Экспедитор:  </w:t>
+            </w:r>
+            <w:r>
+              <w:rPr>
+                <w:rFonts w:ascii="Times New Roman" w:eastAsia="Times New Roman" w:hAnsi="Times New Roman" w:cs="Times New Roman"/>
+                <w:b/>
+                <w:color w:val="000000"/>
+                <w:lang w:eastAsia="ru-RU"/>
+              </w:rPr>
+              <w:t xml:space="preserve"> </w:t>
             </w:r>
           </w:p>
         </w:tc>
@@ -1937,7 +1924,7 @@
                 <w:color w:val="000000"/>
                 <w:lang w:eastAsia="ru-RU"/>
               </w:rPr>
-              <w:t xml:space="preserve">Заказчик:  Общество с ограниченной ответственностью </w:t>
+              <w:t xml:space="preserve">Заказчик:   </w:t>
             </w:r>
           </w:p>
         </w:tc>
@@ -1971,12 +1958,308 @@
             </w:pPr>
             <w:r>
               <w:rPr>
+                <w:b/>
+                <w:color w:val="000000"/>
+                <w:sz w:val="20"/>
+                <w:szCs w:val="20"/>
+                <w:shd w:val="clear" w:color="auto" w:fill="FFFFFF"/>
+              </w:rPr>
+              <w:t>Юр. адрес:</w:t>
+            </w:r>
+            <w:r>
+              <w:rPr>
+                <w:rStyle w:val="apple-converted-space"/>
+                <w:color w:val="000000"/>
+                <w:sz w:val="20"/>
+                <w:szCs w:val="20"/>
+                <w:shd w:val="clear" w:color="auto" w:fill="FFFFFF"/>
+              </w:rPr>
+              <w:t> </w:t>
+            </w:r>
+            <w:r>
+              <w:rPr>
+                <w:color w:val="000000"/>
+                <w:sz w:val="20"/>
+                <w:szCs w:val="20"/>
+              </w:rPr>
+              <w:t xml:space="preserve"> </w:t>
+            </w:r>
+            <w:r>
+              <w:rPr>
+                <w:color w:val="000000"/>
+                <w:sz w:val="20"/>
+                <w:szCs w:val="20"/>
+              </w:rPr>
+              <w:br/>
+            </w:r>
+            <w:proofErr w:type="spellStart"/>
+            <w:r>
+              <w:rPr>
+                <w:b/>
+                <w:bCs/>
+                <w:color w:val="000000"/>
+                <w:sz w:val="20"/>
+                <w:szCs w:val="20"/>
+                <w:shd w:val="clear" w:color="auto" w:fill="FFFFFF"/>
+              </w:rPr>
+              <w:t>Почт</w:t>
+            </w:r>
+            <w:proofErr w:type="gramStart"/>
+            <w:r>
+              <w:rPr>
+                <w:b/>
+                <w:bCs/>
+                <w:color w:val="000000"/>
+                <w:sz w:val="20"/>
+                <w:szCs w:val="20"/>
+                <w:shd w:val="clear" w:color="auto" w:fill="FFFFFF"/>
+              </w:rPr>
+              <w:t>.а</w:t>
+            </w:r>
+            <w:proofErr w:type="gramEnd"/>
+            <w:r>
+              <w:rPr>
+                <w:b/>
+                <w:bCs/>
+                <w:color w:val="000000"/>
+                <w:sz w:val="20"/>
+                <w:szCs w:val="20"/>
+                <w:shd w:val="clear" w:color="auto" w:fill="FFFFFF"/>
+              </w:rPr>
+              <w:t>дрес</w:t>
+            </w:r>
+            <w:proofErr w:type="spellEnd"/>
+            <w:r>
+              <w:rPr>
+                <w:b/>
+                <w:bCs/>
+                <w:color w:val="000000"/>
+                <w:sz w:val="20"/>
+                <w:szCs w:val="20"/>
+                <w:shd w:val="clear" w:color="auto" w:fill="FFFFFF"/>
+              </w:rPr>
+              <w:t>:</w:t>
+            </w:r>
+            <w:r>
+              <w:rPr>
+                <w:rStyle w:val="apple-converted-space"/>
+                <w:b/>
+                <w:bCs/>
+                <w:color w:val="000000"/>
+                <w:sz w:val="20"/>
+                <w:szCs w:val="20"/>
+                <w:shd w:val="clear" w:color="auto" w:fill="FFFFFF"/>
+              </w:rPr>
+              <w:t> </w:t>
+            </w:r>
+            <w:r>
+              <w:rPr>
+                <w:color w:val="000000"/>
+                <w:sz w:val="20"/>
+                <w:szCs w:val="20"/>
+              </w:rPr>
+              <w:t xml:space="preserve"> </w:t>
+            </w:r>
+            <w:r>
+              <w:rPr>
+                <w:color w:val="000000"/>
+                <w:sz w:val="20"/>
+                <w:szCs w:val="20"/>
+              </w:rPr>
+              <w:br/>
+            </w:r>
+            <w:r>
+              <w:rPr>
+                <w:b/>
+                <w:color w:val="000000"/>
+                <w:sz w:val="20"/>
+                <w:szCs w:val="20"/>
+                <w:shd w:val="clear" w:color="auto" w:fill="FFFFFF"/>
+              </w:rPr>
+              <w:t>ИНН/КПП:</w:t>
+            </w:r>
+            <w:r>
+              <w:rPr>
+                <w:color w:val="000000"/>
+                <w:sz w:val="20"/>
+                <w:szCs w:val="20"/>
+                <w:shd w:val="clear" w:color="auto" w:fill="FFFFFF"/>
+              </w:rPr>
+              <w:t> </w:t>
+            </w:r>
+            <w:r>
+              <w:rPr>
+                <w:rStyle w:val="apple-converted-space"/>
+                <w:color w:val="000000"/>
+                <w:sz w:val="20"/>
+                <w:szCs w:val="20"/>
+                <w:shd w:val="clear" w:color="auto" w:fill="FFFFFF"/>
+              </w:rPr>
+              <w:t> </w:t>
+            </w:r>
+            <w:r>
+              <w:rPr>
+                <w:color w:val="000000"/>
+                <w:sz w:val="20"/>
+                <w:szCs w:val="20"/>
+              </w:rPr>
+              <w:t xml:space="preserve"> </w:t>
+            </w:r>
+            <w:r>
+              <w:rPr>
+                <w:color w:val="000000"/>
+                <w:sz w:val="20"/>
+                <w:szCs w:val="20"/>
+              </w:rPr>
+              <w:br/>
+            </w:r>
+            <w:proofErr w:type="gramStart"/>
+            <w:r>
+              <w:rPr>
+                <w:b/>
+                <w:color w:val="000000"/>
+                <w:sz w:val="20"/>
+                <w:szCs w:val="20"/>
+                <w:shd w:val="clear" w:color="auto" w:fill="FFFFFF"/>
+              </w:rPr>
+              <w:t>Р</w:t>
+            </w:r>
+            <w:proofErr w:type="gramEnd"/>
+            <w:r>
+              <w:rPr>
+                <w:b/>
+                <w:color w:val="000000"/>
+                <w:sz w:val="20"/>
+                <w:szCs w:val="20"/>
+                <w:shd w:val="clear" w:color="auto" w:fill="FFFFFF"/>
+              </w:rPr>
+              <w:t>/с:</w:t>
+            </w:r>
+            <w:r>
+              <w:rPr>
+                <w:rStyle w:val="apple-converted-space"/>
+                <w:color w:val="000000"/>
+                <w:sz w:val="20"/>
+                <w:szCs w:val="20"/>
+                <w:shd w:val="clear" w:color="auto" w:fill="FFFFFF"/>
+              </w:rPr>
+              <w:t> </w:t>
+            </w:r>
+            <w:r>
+              <w:rPr>
+                <w:color w:val="000000"/>
+                <w:sz w:val="20"/>
+                <w:szCs w:val="20"/>
+              </w:rPr>
+              <w:t xml:space="preserve"> </w:t>
+            </w:r>
+            <w:r>
+              <w:rPr>
+                <w:color w:val="000000"/>
+                <w:sz w:val="20"/>
+                <w:szCs w:val="20"/>
+              </w:rPr>
+              <w:br/>
+            </w:r>
+            <w:r>
+              <w:rPr>
+                <w:b/>
+                <w:color w:val="000000"/>
+                <w:sz w:val="20"/>
+                <w:szCs w:val="20"/>
+                <w:shd w:val="clear" w:color="auto" w:fill="FFFFFF"/>
+              </w:rPr>
+              <w:t>К/с:</w:t>
+            </w:r>
+            <w:r>
+              <w:rPr>
+                <w:rStyle w:val="apple-converted-space"/>
+                <w:color w:val="000000"/>
+                <w:sz w:val="20"/>
+                <w:szCs w:val="20"/>
+                <w:shd w:val="clear" w:color="auto" w:fill="FFFFFF"/>
+              </w:rPr>
+              <w:t> </w:t>
+            </w:r>
+            <w:r>
+              <w:rPr>
+                <w:color w:val="000000"/>
+                <w:sz w:val="20"/>
+                <w:szCs w:val="20"/>
+              </w:rPr>
+              <w:t xml:space="preserve"> </w:t>
+            </w:r>
+            <w:r>
+              <w:rPr>
+                <w:color w:val="000000"/>
+                <w:sz w:val="20"/>
+                <w:szCs w:val="20"/>
+              </w:rPr>
+              <w:br/>
+            </w:r>
+            <w:r>
+              <w:rPr>
+                <w:b/>
+                <w:color w:val="000000"/>
+                <w:sz w:val="20"/>
+                <w:szCs w:val="20"/>
+                <w:shd w:val="clear" w:color="auto" w:fill="FFFFFF"/>
+              </w:rPr>
+              <w:t>БИК:</w:t>
+            </w:r>
+            <w:r>
+              <w:rPr>
+                <w:rStyle w:val="apple-converted-space"/>
+                <w:color w:val="000000"/>
+                <w:sz w:val="20"/>
+                <w:szCs w:val="20"/>
+                <w:shd w:val="clear" w:color="auto" w:fill="FFFFFF"/>
+              </w:rPr>
+              <w:t> </w:t>
+            </w:r>
+            <w:r>
+              <w:rPr>
+                <w:color w:val="000000"/>
+                <w:sz w:val="20"/>
+                <w:szCs w:val="20"/>
+              </w:rPr>
+              <w:t xml:space="preserve"> </w:t>
+            </w:r>
+            <w:r>
+              <w:rPr>
+                <w:color w:val="000000"/>
+                <w:sz w:val="20"/>
+                <w:szCs w:val="20"/>
+              </w:rPr>
+              <w:br/>
+            </w:r>
+            <w:r>
+              <w:rPr>
+                <w:b/>
+                <w:color w:val="000000"/>
+                <w:sz w:val="20"/>
+                <w:szCs w:val="20"/>
+                <w:shd w:val="clear" w:color="auto" w:fill="FFFFFF"/>
+              </w:rPr>
+              <w:t>Банк:</w:t>
+            </w:r>
+            <w:r>
+              <w:rPr>
+                <w:rStyle w:val="apple-converted-space"/>
+                <w:color w:val="000000"/>
+                <w:sz w:val="20"/>
+                <w:szCs w:val="20"/>
+                <w:shd w:val="clear" w:color="auto" w:fill="FFFFFF"/>
+              </w:rPr>
+              <w:t> </w:t>
+            </w:r>
+            <w:r>
+              <w:rPr>
                 <w:rFonts w:ascii="Times New Roman" w:eastAsia="Times New Roman" w:hAnsi="Times New Roman" w:cs="Times New Roman"/>
-                <w:b/>
-                <w:color w:val="000000"/>
-                <w:lang w:eastAsia="ru-RU"/>
-              </w:rPr>
-              <w:t>Юр. адрес:</w:t>
+                <w:color w:val="000000"/>
+                <w:lang w:eastAsia="ru-RU"/>
+              </w:rPr>
+              <w:t xml:space="preserve"> </w:t>
             </w:r>
             <w:r>
               <w:rPr>
@@ -1984,292 +2267,24 @@
                 <w:color w:val="000000"/>
                 <w:lang w:eastAsia="ru-RU"/>
               </w:rPr>
-              <w:t xml:space="preserve">  420141, РФ, РТ, </w:t>
-            </w:r>
-            <w:proofErr w:type="spellStart"/>
+              <w:br/>
+            </w:r>
             <w:r>
               <w:rPr>
                 <w:rFonts w:ascii="Times New Roman" w:eastAsia="Times New Roman" w:hAnsi="Times New Roman" w:cs="Times New Roman"/>
                 <w:color w:val="000000"/>
                 <w:lang w:eastAsia="ru-RU"/>
               </w:rPr>
-              <w:t>г</w:t>
-            </w:r>
-            <w:proofErr w:type="gramStart"/>
+              <w:br/>
+            </w:r>
             <w:r>
               <w:rPr>
                 <w:rFonts w:ascii="Times New Roman" w:eastAsia="Times New Roman" w:hAnsi="Times New Roman" w:cs="Times New Roman"/>
                 <w:color w:val="000000"/>
                 <w:lang w:eastAsia="ru-RU"/>
               </w:rPr>
-              <w:t>.К</w:t>
-            </w:r>
-            <w:proofErr w:type="gramEnd"/>
-            <w:r>
-              <w:rPr>
-                <w:rFonts w:ascii="Times New Roman" w:eastAsia="Times New Roman" w:hAnsi="Times New Roman" w:cs="Times New Roman"/>
-                <w:color w:val="000000"/>
-                <w:lang w:eastAsia="ru-RU"/>
-              </w:rPr>
-              <w:t>а</w:t>
-            </w:r>
-            <w:r>
-              <w:rPr>
-                <w:rFonts w:ascii="Times New Roman" w:eastAsia="Times New Roman" w:hAnsi="Times New Roman" w:cs="Times New Roman"/>
-                <w:color w:val="000000"/>
-                <w:lang w:eastAsia="ru-RU"/>
-              </w:rPr>
-              <w:t>зань</w:t>
-            </w:r>
-            <w:proofErr w:type="spellEnd"/>
-            <w:r>
-              <w:rPr>
-                <w:rFonts w:ascii="Times New Roman" w:eastAsia="Times New Roman" w:hAnsi="Times New Roman" w:cs="Times New Roman"/>
-                <w:color w:val="000000"/>
-                <w:lang w:eastAsia="ru-RU"/>
-              </w:rPr>
-              <w:t xml:space="preserve">, ул. </w:t>
-            </w:r>
-            <w:proofErr w:type="spellStart"/>
-            <w:r>
-              <w:rPr>
-                <w:rFonts w:ascii="Times New Roman" w:eastAsia="Times New Roman" w:hAnsi="Times New Roman" w:cs="Times New Roman"/>
-                <w:color w:val="000000"/>
-                <w:lang w:eastAsia="ru-RU"/>
-              </w:rPr>
-              <w:t>Кул</w:t>
-            </w:r>
-            <w:proofErr w:type="spellEnd"/>
-            <w:r>
-              <w:rPr>
-                <w:rFonts w:ascii="Times New Roman" w:eastAsia="Times New Roman" w:hAnsi="Times New Roman" w:cs="Times New Roman"/>
-                <w:color w:val="000000"/>
-                <w:lang w:eastAsia="ru-RU"/>
-              </w:rPr>
-              <w:t>-Гали 15/21 </w:t>
-            </w:r>
-            <w:r>
-              <w:rPr>
-                <w:rFonts w:ascii="Times New Roman" w:eastAsia="Times New Roman" w:hAnsi="Times New Roman" w:cs="Times New Roman"/>
-                <w:color w:val="000000"/>
-                <w:lang w:eastAsia="ru-RU"/>
-              </w:rPr>
               <w:br/>
-            </w:r>
-            <w:proofErr w:type="spellStart"/>
-            <w:r>
-              <w:rPr>
-                <w:rFonts w:ascii="Times New Roman" w:eastAsia="Times New Roman" w:hAnsi="Times New Roman" w:cs="Times New Roman"/>
-                <w:b/>
-                <w:color w:val="000000"/>
-                <w:lang w:eastAsia="ru-RU"/>
-              </w:rPr>
-              <w:t>Почт.</w:t>
-            </w:r>
-            <w:r>
-              <w:rPr>
-                <w:rFonts w:ascii="Times New Roman" w:eastAsia="Times New Roman" w:hAnsi="Times New Roman" w:cs="Times New Roman"/>
-                <w:b/>
-                <w:color w:val="000000"/>
-                <w:lang w:eastAsia="ru-RU"/>
-              </w:rPr>
-              <w:t>адрес</w:t>
-            </w:r>
-            <w:proofErr w:type="spellEnd"/>
-            <w:r>
-              <w:rPr>
-                <w:rFonts w:ascii="Times New Roman" w:eastAsia="Times New Roman" w:hAnsi="Times New Roman" w:cs="Times New Roman"/>
-                <w:b/>
-                <w:color w:val="000000"/>
-                <w:lang w:eastAsia="ru-RU"/>
-              </w:rPr>
-              <w:t>:</w:t>
-            </w:r>
-            <w:r>
-              <w:rPr>
-                <w:rFonts w:ascii="Times New Roman" w:eastAsia="Times New Roman" w:hAnsi="Times New Roman" w:cs="Times New Roman"/>
-                <w:color w:val="000000"/>
-                <w:lang w:eastAsia="ru-RU"/>
-              </w:rPr>
-              <w:t> 420059,РФ,РТ,г.Казань,ул.Оренбургский тракт дом 20 офис 317 И. </w:t>
-            </w:r>
-            <w:r>
-              <w:rPr>
-                <w:rFonts w:ascii="Times New Roman" w:eastAsia="Times New Roman" w:hAnsi="Times New Roman" w:cs="Times New Roman"/>
-                <w:color w:val="000000"/>
-                <w:lang w:eastAsia="ru-RU"/>
-              </w:rPr>
-              <w:br/>
-            </w:r>
-            <w:r>
-              <w:rPr>
-                <w:rFonts w:ascii="Times New Roman" w:eastAsia="Times New Roman" w:hAnsi="Times New Roman" w:cs="Times New Roman"/>
-                <w:b/>
-                <w:color w:val="000000"/>
-                <w:lang w:eastAsia="ru-RU"/>
-              </w:rPr>
-              <w:t>ИНН:</w:t>
-            </w:r>
-            <w:r>
-              <w:rPr>
-                <w:rFonts w:ascii="Times New Roman" w:eastAsia="Times New Roman" w:hAnsi="Times New Roman" w:cs="Times New Roman"/>
-                <w:color w:val="000000"/>
-                <w:lang w:eastAsia="ru-RU"/>
-              </w:rPr>
-              <w:t> 1659131039 </w:t>
-            </w:r>
-            <w:r>
-              <w:rPr>
-                <w:rFonts w:ascii="Times New Roman" w:eastAsia="Times New Roman" w:hAnsi="Times New Roman" w:cs="Times New Roman"/>
-                <w:color w:val="000000"/>
-                <w:lang w:eastAsia="ru-RU"/>
-              </w:rPr>
-              <w:br/>
-            </w:r>
-            <w:r>
-              <w:rPr>
-                <w:rFonts w:ascii="Times New Roman" w:eastAsia="Times New Roman" w:hAnsi="Times New Roman" w:cs="Times New Roman"/>
-                <w:b/>
-                <w:color w:val="000000"/>
-                <w:lang w:eastAsia="ru-RU"/>
-              </w:rPr>
-              <w:t>Р/с:</w:t>
-            </w:r>
-            <w:r>
-              <w:rPr>
-                <w:rFonts w:ascii="Times New Roman" w:eastAsia="Times New Roman" w:hAnsi="Times New Roman" w:cs="Times New Roman"/>
-                <w:color w:val="000000"/>
-                <w:lang w:eastAsia="ru-RU"/>
-              </w:rPr>
-              <w:t>  40702810262210022943 </w:t>
-            </w:r>
-            <w:r>
-              <w:rPr>
-                <w:rFonts w:ascii="Times New Roman" w:eastAsia="Times New Roman" w:hAnsi="Times New Roman" w:cs="Times New Roman"/>
-                <w:color w:val="000000"/>
-                <w:lang w:eastAsia="ru-RU"/>
-              </w:rPr>
-              <w:br/>
-            </w:r>
-            <w:r>
-              <w:rPr>
-                <w:rFonts w:ascii="Times New Roman" w:eastAsia="Times New Roman" w:hAnsi="Times New Roman" w:cs="Times New Roman"/>
-                <w:b/>
-                <w:color w:val="000000"/>
-                <w:lang w:eastAsia="ru-RU"/>
-              </w:rPr>
-              <w:t>Банк:</w:t>
-            </w:r>
-            <w:r>
-              <w:rPr>
-                <w:rFonts w:ascii="Times New Roman" w:eastAsia="Times New Roman" w:hAnsi="Times New Roman" w:cs="Times New Roman"/>
-                <w:color w:val="000000"/>
-                <w:lang w:eastAsia="ru-RU"/>
-              </w:rPr>
-              <w:t>  Отд.№ 8610 Сбербанка России </w:t>
-            </w:r>
-            <w:r>
-              <w:rPr>
-                <w:rFonts w:ascii="Times New Roman" w:eastAsia="Times New Roman" w:hAnsi="Times New Roman" w:cs="Times New Roman"/>
-                <w:color w:val="000000"/>
-                <w:lang w:eastAsia="ru-RU"/>
-              </w:rPr>
-              <w:br/>
-            </w:r>
-            <w:r>
-              <w:rPr>
-                <w:rFonts w:ascii="Times New Roman" w:eastAsia="Times New Roman" w:hAnsi="Times New Roman" w:cs="Times New Roman"/>
-                <w:b/>
-                <w:color w:val="000000"/>
-                <w:lang w:eastAsia="ru-RU"/>
-              </w:rPr>
-              <w:t>БИК:</w:t>
-            </w:r>
-            <w:r>
-              <w:rPr>
-                <w:rFonts w:ascii="Times New Roman" w:eastAsia="Times New Roman" w:hAnsi="Times New Roman" w:cs="Times New Roman"/>
-                <w:color w:val="000000"/>
-                <w:lang w:eastAsia="ru-RU"/>
-              </w:rPr>
-              <w:t>  049205603</w:t>
-            </w:r>
-            <w:proofErr w:type="gramStart"/>
-            <w:r>
-              <w:rPr>
-                <w:rFonts w:ascii="Times New Roman" w:eastAsia="Times New Roman" w:hAnsi="Times New Roman" w:cs="Times New Roman"/>
-                <w:color w:val="000000"/>
-                <w:lang w:eastAsia="ru-RU"/>
-              </w:rPr>
-              <w:t> </w:t>
-            </w:r>
-            <w:r>
-              <w:rPr>
-                <w:rFonts w:ascii="Times New Roman" w:eastAsia="Times New Roman" w:hAnsi="Times New Roman" w:cs="Times New Roman"/>
-                <w:color w:val="000000"/>
-                <w:lang w:eastAsia="ru-RU"/>
-              </w:rPr>
-              <w:br/>
-            </w:r>
-            <w:r>
-              <w:rPr>
-                <w:rFonts w:ascii="Times New Roman" w:eastAsia="Times New Roman" w:hAnsi="Times New Roman" w:cs="Times New Roman"/>
-                <w:b/>
-                <w:color w:val="000000"/>
-                <w:lang w:eastAsia="ru-RU"/>
-              </w:rPr>
-              <w:t>К</w:t>
-            </w:r>
-            <w:proofErr w:type="gramEnd"/>
-            <w:r>
-              <w:rPr>
-                <w:rFonts w:ascii="Times New Roman" w:eastAsia="Times New Roman" w:hAnsi="Times New Roman" w:cs="Times New Roman"/>
-                <w:b/>
-                <w:color w:val="000000"/>
-                <w:lang w:eastAsia="ru-RU"/>
-              </w:rPr>
-              <w:t>/с:</w:t>
-            </w:r>
-            <w:r>
-              <w:rPr>
-                <w:rFonts w:ascii="Times New Roman" w:eastAsia="Times New Roman" w:hAnsi="Times New Roman" w:cs="Times New Roman"/>
-                <w:color w:val="000000"/>
-                <w:lang w:eastAsia="ru-RU"/>
-              </w:rPr>
-              <w:t>  30101810600000000603 </w:t>
-            </w:r>
-            <w:r>
-              <w:rPr>
-                <w:rFonts w:ascii="Times New Roman" w:eastAsia="Times New Roman" w:hAnsi="Times New Roman" w:cs="Times New Roman"/>
-                <w:color w:val="000000"/>
-                <w:lang w:eastAsia="ru-RU"/>
-              </w:rPr>
-              <w:br/>
-            </w:r>
-            <w:r>
-              <w:rPr>
-                <w:rFonts w:ascii="Times New Roman" w:eastAsia="Times New Roman" w:hAnsi="Times New Roman" w:cs="Times New Roman"/>
-                <w:color w:val="000000"/>
-                <w:lang w:eastAsia="ru-RU"/>
-              </w:rPr>
-              <w:br/>
-            </w:r>
-            <w:r>
-              <w:rPr>
-                <w:rFonts w:ascii="Times New Roman" w:eastAsia="Times New Roman" w:hAnsi="Times New Roman" w:cs="Times New Roman"/>
-                <w:color w:val="000000"/>
-                <w:lang w:eastAsia="ru-RU"/>
-              </w:rPr>
-              <w:br/>
-              <w:t>  ______________ /  </w:t>
-            </w:r>
-            <w:r>
-              <w:rPr>
-                <w:rFonts w:ascii="Times New Roman" w:eastAsia="Times New Roman" w:hAnsi="Times New Roman" w:cs="Times New Roman"/>
-                <w:color w:val="000000"/>
-                <w:u w:val="single"/>
-                <w:lang w:eastAsia="ru-RU"/>
-              </w:rPr>
-              <w:t>Ерофеев Д.В.</w:t>
+              <w:t>  ______________ / </w:t>
             </w:r>
             <w:r>
               <w:rPr>

</xml_diff>